<commit_message>
update standard installer for 2021
</commit_message>
<xml_diff>
--- a/README.docx
+++ b/README.docx
@@ -67,11 +67,11 @@
     </w:p>
     <w:p>
       <w:pPr>
-        <w:pStyle w:val="Compact"/>
-        <w:numPr>
+        <w:numPr>
+          <w:ilvl w:val="0"/>
           <w:numId w:val="1001"/>
-          <w:ilvl w:val="0"/>
-        </w:numPr>
+        </w:numPr>
+        <w:pStyle w:val="Compact"/>
       </w:pPr>
       <w:r>
         <w:t xml:space="preserve">Browsers</w:t>
@@ -79,11 +79,11 @@
     </w:p>
     <w:p>
       <w:pPr>
-        <w:pStyle w:val="Compact"/>
-        <w:numPr>
+        <w:numPr>
+          <w:ilvl w:val="1"/>
           <w:numId w:val="1002"/>
-          <w:ilvl w:val="1"/>
-        </w:numPr>
+        </w:numPr>
+        <w:pStyle w:val="Compact"/>
       </w:pPr>
       <w:r>
         <w:t xml:space="preserve">Firefox</w:t>
@@ -91,11 +91,11 @@
     </w:p>
     <w:p>
       <w:pPr>
-        <w:pStyle w:val="Compact"/>
-        <w:numPr>
+        <w:numPr>
+          <w:ilvl w:val="1"/>
           <w:numId w:val="1002"/>
-          <w:ilvl w:val="1"/>
-        </w:numPr>
+        </w:numPr>
+        <w:pStyle w:val="Compact"/>
       </w:pPr>
       <w:r>
         <w:t xml:space="preserve">Chrome</w:t>
@@ -103,11 +103,11 @@
     </w:p>
     <w:p>
       <w:pPr>
-        <w:pStyle w:val="Compact"/>
-        <w:numPr>
+        <w:numPr>
+          <w:ilvl w:val="1"/>
           <w:numId w:val="1002"/>
-          <w:ilvl w:val="1"/>
-        </w:numPr>
+        </w:numPr>
+        <w:pStyle w:val="Compact"/>
       </w:pPr>
       <w:r>
         <w:rPr>
@@ -124,23 +124,23 @@
     </w:p>
     <w:p>
       <w:pPr>
-        <w:pStyle w:val="Compact"/>
-        <w:numPr>
+        <w:numPr>
+          <w:ilvl w:val="0"/>
           <w:numId w:val="1001"/>
-          <w:ilvl w:val="0"/>
-        </w:numPr>
-      </w:pPr>
-      <w:r>
-        <w:t xml:space="preserve">Media</w:t>
-      </w:r>
-    </w:p>
-    <w:p>
-      <w:pPr>
-        <w:pStyle w:val="Compact"/>
-        <w:numPr>
+        </w:numPr>
+        <w:pStyle w:val="Compact"/>
+      </w:pPr>
+      <w:r>
+        <w:t xml:space="preserve">Utilities</w:t>
+      </w:r>
+    </w:p>
+    <w:p>
+      <w:pPr>
+        <w:numPr>
+          <w:ilvl w:val="1"/>
           <w:numId w:val="1003"/>
-          <w:ilvl w:val="1"/>
-        </w:numPr>
+        </w:numPr>
+        <w:pStyle w:val="Compact"/>
       </w:pPr>
       <w:hyperlink r:id="rId23">
         <w:r>
@@ -159,11 +159,110 @@
     </w:p>
     <w:p>
       <w:pPr>
-        <w:pStyle w:val="Compact"/>
-        <w:numPr>
+        <w:numPr>
+          <w:ilvl w:val="1"/>
           <w:numId w:val="1003"/>
-          <w:ilvl w:val="1"/>
-        </w:numPr>
+        </w:numPr>
+        <w:pStyle w:val="Compact"/>
+      </w:pPr>
+      <w:hyperlink r:id="rId24">
+        <w:r>
+          <w:rPr>
+            <w:rStyle w:val="Hyperlink"/>
+          </w:rPr>
+          <w:t xml:space="preserve">KeePass</w:t>
+        </w:r>
+      </w:hyperlink>
+      <w:r>
+        <w:t xml:space="preserve"> </w:t>
+      </w:r>
+      <w:r>
+        <w:t xml:space="preserve">- I’ve never met anyone who could remember all their passwords. This is a great little free, secure password management tool that I’ve used for years. Make yourself a little password database, and create entries for all your passwords. You’ll have to remember the password to your KeePass file, but after that, it takes care of the rest for you.</w:t>
+      </w:r>
+    </w:p>
+    <w:p>
+      <w:pPr>
+        <w:numPr>
+          <w:ilvl w:val="1"/>
+          <w:numId w:val="1003"/>
+        </w:numPr>
+        <w:pStyle w:val="Compact"/>
+      </w:pPr>
+      <w:hyperlink r:id="rId25">
+        <w:r>
+          <w:rPr>
+            <w:rStyle w:val="Hyperlink"/>
+          </w:rPr>
+          <w:t xml:space="preserve">7-Zip</w:t>
+        </w:r>
+      </w:hyperlink>
+      <w:r>
+        <w:t xml:space="preserve"> </w:t>
+      </w:r>
+      <w:r>
+        <w:t xml:space="preserve">- A robust application for working with compressed files (such as *.ZIP files)</w:t>
+      </w:r>
+    </w:p>
+    <w:p>
+      <w:pPr>
+        <w:numPr>
+          <w:ilvl w:val="1"/>
+          <w:numId w:val="1003"/>
+        </w:numPr>
+        <w:pStyle w:val="Compact"/>
+      </w:pPr>
+      <w:hyperlink r:id="rId26">
+        <w:r>
+          <w:rPr>
+            <w:rStyle w:val="Hyperlink"/>
+          </w:rPr>
+          <w:t xml:space="preserve">MalwareBytes</w:t>
+        </w:r>
+      </w:hyperlink>
+      <w:r>
+        <w:t xml:space="preserve"> </w:t>
+      </w:r>
+      <w:r>
+        <w:t xml:space="preserve">- A great supplemental malware removal tool. If you think you’ve got a malware problem, run a scan in here.</w:t>
+      </w:r>
+    </w:p>
+    <w:p>
+      <w:pPr>
+        <w:pStyle w:val="Heading3"/>
+      </w:pPr>
+      <w:bookmarkStart w:id="27" w:name="personalized-apps"/>
+      <w:r>
+        <w:t xml:space="preserve">Personalized apps</w:t>
+      </w:r>
+      <w:bookmarkEnd w:id="27"/>
+    </w:p>
+    <w:p>
+      <w:pPr>
+        <w:pStyle w:val="FirstParagraph"/>
+      </w:pPr>
+      <w:r>
+        <w:t xml:space="preserve">While building your computer, I will install other software applications upon request. Some common requests include:</w:t>
+      </w:r>
+    </w:p>
+    <w:p>
+      <w:pPr>
+        <w:numPr>
+          <w:ilvl w:val="0"/>
+          <w:numId w:val="1004"/>
+        </w:numPr>
+        <w:pStyle w:val="Compact"/>
+      </w:pPr>
+      <w:r>
+        <w:t xml:space="preserve">Media</w:t>
+      </w:r>
+    </w:p>
+    <w:p>
+      <w:pPr>
+        <w:numPr>
+          <w:ilvl w:val="1"/>
+          <w:numId w:val="1005"/>
+        </w:numPr>
+        <w:pStyle w:val="Compact"/>
       </w:pPr>
       <w:r>
         <w:t xml:space="preserve">Spotify - Free music streaming.</w:t>
@@ -171,25 +270,194 @@
     </w:p>
     <w:p>
       <w:pPr>
-        <w:pStyle w:val="Compact"/>
-        <w:numPr>
-          <w:numId w:val="1001"/>
+        <w:numPr>
+          <w:ilvl w:val="1"/>
+          <w:numId w:val="1005"/>
+        </w:numPr>
+        <w:pStyle w:val="Compact"/>
+      </w:pPr>
+      <w:r>
+        <w:t xml:space="preserve">iTunes</w:t>
+      </w:r>
+    </w:p>
+    <w:p>
+      <w:pPr>
+        <w:numPr>
+          <w:ilvl w:val="1"/>
+          <w:numId w:val="1005"/>
+        </w:numPr>
+        <w:pStyle w:val="Compact"/>
+      </w:pPr>
+      <w:hyperlink r:id="rId28">
+        <w:r>
+          <w:rPr>
+            <w:rStyle w:val="Hyperlink"/>
+          </w:rPr>
+          <w:t xml:space="preserve">MediaMonkey</w:t>
+        </w:r>
+      </w:hyperlink>
+      <w:r>
+        <w:t xml:space="preserve"> </w:t>
+      </w:r>
+      <w:r>
+        <w:t xml:space="preserve">- Unless you need iTunes, I actually recommend that you try MediaMonkey. I prefer it to iTunes and use it myself. However, if you’re already happy with iTunes I can install that for you instead.</w:t>
+      </w:r>
+    </w:p>
+    <w:p>
+      <w:pPr>
+        <w:numPr>
+          <w:ilvl w:val="1"/>
+          <w:numId w:val="1005"/>
+        </w:numPr>
+        <w:pStyle w:val="Compact"/>
+      </w:pPr>
+      <w:hyperlink r:id="rId29">
+        <w:r>
+          <w:rPr>
+            <w:rStyle w:val="Hyperlink"/>
+          </w:rPr>
+          <w:t xml:space="preserve">Audacity</w:t>
+        </w:r>
+      </w:hyperlink>
+      <w:r>
+        <w:t xml:space="preserve"> </w:t>
+      </w:r>
+      <w:r>
+        <w:t xml:space="preserve">- Useful if you want to record audio files.</w:t>
+      </w:r>
+    </w:p>
+    <w:p>
+      <w:pPr>
+        <w:numPr>
           <w:ilvl w:val="0"/>
-        </w:numPr>
-      </w:pPr>
-      <w:r>
-        <w:t xml:space="preserve">Utilities</w:t>
-      </w:r>
-    </w:p>
-    <w:p>
-      <w:pPr>
-        <w:pStyle w:val="Compact"/>
-        <w:numPr>
           <w:numId w:val="1004"/>
-          <w:ilvl w:val="1"/>
-        </w:numPr>
-      </w:pPr>
-      <w:hyperlink r:id="rId24">
+        </w:numPr>
+        <w:pStyle w:val="Compact"/>
+      </w:pPr>
+      <w:r>
+        <w:t xml:space="preserve">Communication</w:t>
+      </w:r>
+    </w:p>
+    <w:p>
+      <w:pPr>
+        <w:numPr>
+          <w:ilvl w:val="1"/>
+          <w:numId w:val="1006"/>
+        </w:numPr>
+        <w:pStyle w:val="Compact"/>
+      </w:pPr>
+      <w:r>
+        <w:t xml:space="preserve">Skype</w:t>
+      </w:r>
+    </w:p>
+    <w:p>
+      <w:pPr>
+        <w:numPr>
+          <w:ilvl w:val="1"/>
+          <w:numId w:val="1006"/>
+        </w:numPr>
+        <w:pStyle w:val="Compact"/>
+      </w:pPr>
+      <w:r>
+        <w:t xml:space="preserve">Zoom</w:t>
+      </w:r>
+    </w:p>
+    <w:p>
+      <w:pPr>
+        <w:numPr>
+          <w:ilvl w:val="1"/>
+          <w:numId w:val="1006"/>
+        </w:numPr>
+        <w:pStyle w:val="Compact"/>
+      </w:pPr>
+      <w:hyperlink r:id="rId30">
+        <w:r>
+          <w:rPr>
+            <w:rStyle w:val="Hyperlink"/>
+          </w:rPr>
+          <w:t xml:space="preserve">Thunderbird</w:t>
+        </w:r>
+      </w:hyperlink>
+      <w:r>
+        <w:t xml:space="preserve"> </w:t>
+      </w:r>
+      <w:r>
+        <w:t xml:space="preserve">- Email client. Free, open-source, lots of satisfied users.</w:t>
+      </w:r>
+    </w:p>
+    <w:p>
+      <w:pPr>
+        <w:numPr>
+          <w:ilvl w:val="0"/>
+          <w:numId w:val="1004"/>
+        </w:numPr>
+        <w:pStyle w:val="Compact"/>
+      </w:pPr>
+      <w:r>
+        <w:t xml:space="preserve">Cloud Storage</w:t>
+      </w:r>
+    </w:p>
+    <w:p>
+      <w:pPr>
+        <w:numPr>
+          <w:ilvl w:val="1"/>
+          <w:numId w:val="1007"/>
+        </w:numPr>
+        <w:pStyle w:val="Compact"/>
+      </w:pPr>
+      <w:hyperlink r:id="rId31">
+        <w:r>
+          <w:rPr>
+            <w:rStyle w:val="Hyperlink"/>
+          </w:rPr>
+          <w:t xml:space="preserve">Dropbox</w:t>
+        </w:r>
+      </w:hyperlink>
+    </w:p>
+    <w:p>
+      <w:pPr>
+        <w:numPr>
+          <w:ilvl w:val="1"/>
+          <w:numId w:val="1007"/>
+        </w:numPr>
+        <w:pStyle w:val="Compact"/>
+      </w:pPr>
+      <w:hyperlink r:id="rId32">
+        <w:r>
+          <w:rPr>
+            <w:rStyle w:val="Hyperlink"/>
+          </w:rPr>
+          <w:t xml:space="preserve">Google Drive</w:t>
+        </w:r>
+      </w:hyperlink>
+      <w:r>
+        <w:t xml:space="preserve"> </w:t>
+      </w:r>
+      <w:r>
+        <w:t xml:space="preserve">(now named Google Backup and Sync)</w:t>
+      </w:r>
+    </w:p>
+    <w:p>
+      <w:pPr>
+        <w:numPr>
+          <w:ilvl w:val="0"/>
+          <w:numId w:val="1004"/>
+        </w:numPr>
+        <w:pStyle w:val="Compact"/>
+      </w:pPr>
+      <w:r>
+        <w:t xml:space="preserve">Other</w:t>
+      </w:r>
+    </w:p>
+    <w:p>
+      <w:pPr>
+        <w:numPr>
+          <w:ilvl w:val="1"/>
+          <w:numId w:val="1008"/>
+        </w:numPr>
+        <w:pStyle w:val="Compact"/>
+      </w:pPr>
+      <w:hyperlink r:id="rId33">
         <w:r>
           <w:rPr>
             <w:rStyle w:val="Hyperlink"/>
@@ -201,64 +469,18 @@
         <w:t xml:space="preserve"> </w:t>
       </w:r>
       <w:r>
-        <w:t xml:space="preserve">- This is my recommended PDF reader application. It’s more secure and robust than Adobe Acrobat Reader, and can do everything that Adobe Reader can do.</w:t>
-      </w:r>
-    </w:p>
-    <w:p>
-      <w:pPr>
-        <w:pStyle w:val="Compact"/>
-        <w:numPr>
-          <w:numId w:val="1004"/>
-          <w:ilvl w:val="1"/>
-        </w:numPr>
-      </w:pPr>
-      <w:hyperlink r:id="rId25">
-        <w:r>
-          <w:rPr>
-            <w:rStyle w:val="Hyperlink"/>
-          </w:rPr>
-          <w:t xml:space="preserve">KeePass</w:t>
-        </w:r>
-      </w:hyperlink>
-      <w:r>
-        <w:t xml:space="preserve"> </w:t>
-      </w:r>
-      <w:r>
-        <w:t xml:space="preserve">- I’ve never met anyone who could remember all their passwords. This is a great little free, secure password management tool that I’ve used for years. Make yourself a little password database, and create entries for all your passwords. You’ll have to remember the password to your KeePass file, but after that, it takes care of the rest for you.</w:t>
-      </w:r>
-    </w:p>
-    <w:p>
-      <w:pPr>
-        <w:pStyle w:val="Compact"/>
-        <w:numPr>
-          <w:numId w:val="1004"/>
-          <w:ilvl w:val="1"/>
-        </w:numPr>
-      </w:pPr>
-      <w:hyperlink r:id="rId26">
-        <w:r>
-          <w:rPr>
-            <w:rStyle w:val="Hyperlink"/>
-          </w:rPr>
-          <w:t xml:space="preserve">7-Zip</w:t>
-        </w:r>
-      </w:hyperlink>
-      <w:r>
-        <w:t xml:space="preserve"> </w:t>
-      </w:r>
-      <w:r>
-        <w:t xml:space="preserve">- A robust application for working with compressed files (such as *.ZIP files)</w:t>
-      </w:r>
-    </w:p>
-    <w:p>
-      <w:pPr>
-        <w:pStyle w:val="Compact"/>
-        <w:numPr>
-          <w:numId w:val="1004"/>
-          <w:ilvl w:val="1"/>
-        </w:numPr>
-      </w:pPr>
-      <w:hyperlink r:id="rId27">
+        <w:t xml:space="preserve">- An alternative PDF reader application.</w:t>
+      </w:r>
+    </w:p>
+    <w:p>
+      <w:pPr>
+        <w:numPr>
+          <w:ilvl w:val="1"/>
+          <w:numId w:val="1008"/>
+        </w:numPr>
+        <w:pStyle w:val="Compact"/>
+      </w:pPr>
+      <w:hyperlink r:id="rId34">
         <w:r>
           <w:rPr>
             <w:rStyle w:val="Hyperlink"/>
@@ -275,258 +497,13 @@
     </w:p>
     <w:p>
       <w:pPr>
-        <w:pStyle w:val="Compact"/>
-        <w:numPr>
-          <w:numId w:val="1004"/>
-          <w:ilvl w:val="1"/>
-        </w:numPr>
-      </w:pPr>
-      <w:hyperlink r:id="rId28">
-        <w:r>
-          <w:rPr>
-            <w:rStyle w:val="Hyperlink"/>
-          </w:rPr>
-          <w:t xml:space="preserve">Teamviewer</w:t>
-        </w:r>
-      </w:hyperlink>
-      <w:r>
-        <w:t xml:space="preserve"> </w:t>
-      </w:r>
-      <w:r>
-        <w:t xml:space="preserve">- Handy for remotely accessing your computer or other computers. Also helpful if you need me to pop in and look at something on your computer (don’t worry, I can’t access your computer without you telling me the secure code and password on your screen.)</w:t>
-      </w:r>
-    </w:p>
-    <w:p>
-      <w:pPr>
-        <w:pStyle w:val="Compact"/>
-        <w:numPr>
-          <w:numId w:val="1004"/>
-          <w:ilvl w:val="1"/>
-        </w:numPr>
-      </w:pPr>
-      <w:hyperlink r:id="rId29">
-        <w:r>
-          <w:rPr>
-            <w:rStyle w:val="Hyperlink"/>
-          </w:rPr>
-          <w:t xml:space="preserve">MalwareBytes</w:t>
-        </w:r>
-      </w:hyperlink>
-      <w:r>
-        <w:t xml:space="preserve"> </w:t>
-      </w:r>
-      <w:r>
-        <w:t xml:space="preserve">- A great supplemental malware removal tool. If you think you’ve got a malware problem, run a scan in here.</w:t>
-      </w:r>
-    </w:p>
-    <w:p>
-      <w:pPr>
-        <w:pStyle w:val="Heading3"/>
-      </w:pPr>
-      <w:bookmarkStart w:id="30" w:name="personalized-apps"/>
-      <w:r>
-        <w:t xml:space="preserve">Personalized apps</w:t>
-      </w:r>
-      <w:bookmarkEnd w:id="30"/>
-    </w:p>
-    <w:p>
-      <w:pPr>
-        <w:pStyle w:val="FirstParagraph"/>
-      </w:pPr>
-      <w:r>
-        <w:t xml:space="preserve">While building your computer, I will install other software applications upon request. Some common requests include:</w:t>
-      </w:r>
-    </w:p>
-    <w:p>
-      <w:pPr>
-        <w:pStyle w:val="Compact"/>
-        <w:numPr>
-          <w:numId w:val="1005"/>
-          <w:ilvl w:val="0"/>
-        </w:numPr>
-      </w:pPr>
-      <w:r>
-        <w:t xml:space="preserve">Media</w:t>
-      </w:r>
-    </w:p>
-    <w:p>
-      <w:pPr>
-        <w:pStyle w:val="Compact"/>
-        <w:numPr>
-          <w:numId w:val="1006"/>
-          <w:ilvl w:val="1"/>
-        </w:numPr>
-      </w:pPr>
-      <w:r>
-        <w:t xml:space="preserve">iTunes</w:t>
-      </w:r>
-    </w:p>
-    <w:p>
-      <w:pPr>
-        <w:pStyle w:val="Compact"/>
-        <w:numPr>
-          <w:numId w:val="1006"/>
-          <w:ilvl w:val="1"/>
-        </w:numPr>
-      </w:pPr>
-      <w:hyperlink r:id="rId31">
-        <w:r>
-          <w:rPr>
-            <w:rStyle w:val="Hyperlink"/>
-          </w:rPr>
-          <w:t xml:space="preserve">MediaMonkey</w:t>
-        </w:r>
-      </w:hyperlink>
-      <w:r>
-        <w:t xml:space="preserve"> </w:t>
-      </w:r>
-      <w:r>
-        <w:t xml:space="preserve">- Unless you need iTunes, I actually recommend that you try MediaMonkey. I prefer it to iTunes and use it myself. However, if you’re already happy with iTunes I can install that for you instead.</w:t>
-      </w:r>
-    </w:p>
-    <w:p>
-      <w:pPr>
-        <w:pStyle w:val="Compact"/>
-        <w:numPr>
-          <w:numId w:val="1006"/>
-          <w:ilvl w:val="1"/>
-        </w:numPr>
-      </w:pPr>
-      <w:hyperlink r:id="rId32">
-        <w:r>
-          <w:rPr>
-            <w:rStyle w:val="Hyperlink"/>
-          </w:rPr>
-          <w:t xml:space="preserve">Audacity</w:t>
-        </w:r>
-      </w:hyperlink>
-      <w:r>
-        <w:t xml:space="preserve"> </w:t>
-      </w:r>
-      <w:r>
-        <w:t xml:space="preserve">- Useful if you want to record audio files.</w:t>
-      </w:r>
-    </w:p>
-    <w:p>
-      <w:pPr>
-        <w:pStyle w:val="Compact"/>
-        <w:numPr>
-          <w:numId w:val="1005"/>
-          <w:ilvl w:val="0"/>
-        </w:numPr>
-      </w:pPr>
-      <w:r>
-        <w:t xml:space="preserve">Communication</w:t>
-      </w:r>
-    </w:p>
-    <w:p>
-      <w:pPr>
-        <w:pStyle w:val="Compact"/>
-        <w:numPr>
-          <w:numId w:val="1007"/>
-          <w:ilvl w:val="1"/>
-        </w:numPr>
-      </w:pPr>
-      <w:r>
-        <w:t xml:space="preserve">Skype</w:t>
-      </w:r>
-    </w:p>
-    <w:p>
-      <w:pPr>
-        <w:pStyle w:val="Compact"/>
-        <w:numPr>
-          <w:numId w:val="1007"/>
-          <w:ilvl w:val="1"/>
-        </w:numPr>
-      </w:pPr>
-      <w:hyperlink r:id="rId33">
-        <w:r>
-          <w:rPr>
-            <w:rStyle w:val="Hyperlink"/>
-          </w:rPr>
-          <w:t xml:space="preserve">Thunderbird</w:t>
-        </w:r>
-      </w:hyperlink>
-      <w:r>
-        <w:t xml:space="preserve"> </w:t>
-      </w:r>
-      <w:r>
-        <w:t xml:space="preserve">- Email client. Free, open-source, lots of satisfied users.</w:t>
-      </w:r>
-    </w:p>
-    <w:p>
-      <w:pPr>
-        <w:pStyle w:val="Compact"/>
-        <w:numPr>
-          <w:numId w:val="1005"/>
-          <w:ilvl w:val="0"/>
-        </w:numPr>
-      </w:pPr>
-      <w:r>
-        <w:t xml:space="preserve">Cloud Storage</w:t>
-      </w:r>
-    </w:p>
-    <w:p>
-      <w:pPr>
-        <w:pStyle w:val="Compact"/>
-        <w:numPr>
+        <w:numPr>
+          <w:ilvl w:val="1"/>
           <w:numId w:val="1008"/>
-          <w:ilvl w:val="1"/>
-        </w:numPr>
-      </w:pPr>
-      <w:hyperlink r:id="rId34">
-        <w:r>
-          <w:rPr>
-            <w:rStyle w:val="Hyperlink"/>
-          </w:rPr>
-          <w:t xml:space="preserve">Dropbox</w:t>
-        </w:r>
-      </w:hyperlink>
-    </w:p>
-    <w:p>
-      <w:pPr>
-        <w:pStyle w:val="Compact"/>
-        <w:numPr>
-          <w:numId w:val="1008"/>
-          <w:ilvl w:val="1"/>
-        </w:numPr>
+        </w:numPr>
+        <w:pStyle w:val="Compact"/>
       </w:pPr>
       <w:hyperlink r:id="rId35">
-        <w:r>
-          <w:rPr>
-            <w:rStyle w:val="Hyperlink"/>
-          </w:rPr>
-          <w:t xml:space="preserve">Google Drive</w:t>
-        </w:r>
-      </w:hyperlink>
-      <w:r>
-        <w:t xml:space="preserve"> </w:t>
-      </w:r>
-      <w:r>
-        <w:t xml:space="preserve">(now named Google Backup and Sync)</w:t>
-      </w:r>
-    </w:p>
-    <w:p>
-      <w:pPr>
-        <w:pStyle w:val="Compact"/>
-        <w:numPr>
-          <w:numId w:val="1005"/>
-          <w:ilvl w:val="0"/>
-        </w:numPr>
-      </w:pPr>
-      <w:r>
-        <w:t xml:space="preserve">Other</w:t>
-      </w:r>
-    </w:p>
-    <w:p>
-      <w:pPr>
-        <w:pStyle w:val="Compact"/>
-        <w:numPr>
-          <w:numId w:val="1009"/>
-          <w:ilvl w:val="1"/>
-        </w:numPr>
-      </w:pPr>
-      <w:hyperlink r:id="rId36">
         <w:r>
           <w:rPr>
             <w:rStyle w:val="Hyperlink"/>
@@ -543,13 +520,13 @@
     </w:p>
     <w:p>
       <w:pPr>
-        <w:pStyle w:val="Compact"/>
-        <w:numPr>
-          <w:numId w:val="1009"/>
-          <w:ilvl w:val="1"/>
-        </w:numPr>
-      </w:pPr>
-      <w:hyperlink r:id="rId37">
+        <w:numPr>
+          <w:ilvl w:val="1"/>
+          <w:numId w:val="1008"/>
+        </w:numPr>
+        <w:pStyle w:val="Compact"/>
+      </w:pPr>
+      <w:hyperlink r:id="rId36">
         <w:r>
           <w:rPr>
             <w:rStyle w:val="Hyperlink"/>
@@ -562,10 +539,28 @@
       <w:pPr>
         <w:pStyle w:val="Heading2"/>
       </w:pPr>
-      <w:bookmarkStart w:id="38" w:name="whats-next"/>
+      <w:bookmarkStart w:id="37" w:name="whats-next"/>
       <w:r>
         <w:t xml:space="preserve">What’s Next?</w:t>
       </w:r>
+      <w:bookmarkEnd w:id="37"/>
+    </w:p>
+    <w:p>
+      <w:pPr>
+        <w:pStyle w:val="FirstParagraph"/>
+      </w:pPr>
+      <w:r>
+        <w:t xml:space="preserve">There are a few items you’ll want to take care of first thing after you set up your computer at home. Here are some instructions.</w:t>
+      </w:r>
+    </w:p>
+    <w:p>
+      <w:pPr>
+        <w:pStyle w:val="Heading3"/>
+      </w:pPr>
+      <w:bookmarkStart w:id="38" w:name="do-you-have-a-printer-to-install"/>
+      <w:r>
+        <w:t xml:space="preserve">Do you have a printer to install?</w:t>
+      </w:r>
       <w:bookmarkEnd w:id="38"/>
     </w:p>
     <w:p>
@@ -573,16 +568,16 @@
         <w:pStyle w:val="FirstParagraph"/>
       </w:pPr>
       <w:r>
-        <w:t xml:space="preserve">There are a few items you’ll want to take care of first thing after you set up your computer at home. Here are some instructions.</w:t>
+        <w:t xml:space="preserve">If you’re planning to add a printer, you can install this yourself using the instructions in the printer box. This is usually a straightforward process. I recommend connecting your printer over USB (not wireless) if you’re doing this yourself.</w:t>
       </w:r>
     </w:p>
     <w:p>
       <w:pPr>
         <w:pStyle w:val="Heading3"/>
       </w:pPr>
-      <w:bookmarkStart w:id="39" w:name="do-you-have-a-printer-to-install"/>
-      <w:r>
-        <w:t xml:space="preserve">Do you have a printer to install?</w:t>
+      <w:bookmarkStart w:id="39" w:name="what-is-your-plan-for-backup"/>
+      <w:r>
+        <w:t xml:space="preserve">What is your plan for backup?</w:t>
       </w:r>
       <w:bookmarkEnd w:id="39"/>
     </w:p>
@@ -591,30 +586,12 @@
         <w:pStyle w:val="FirstParagraph"/>
       </w:pPr>
       <w:r>
-        <w:t xml:space="preserve">If you’re planning to add a printer, you can install this yourself using the instructions in the printer box. This is usually a straightforward process. I recommend connecting your printer over USB (not wireless) if you’re doing this yourself.</w:t>
-      </w:r>
-    </w:p>
-    <w:p>
-      <w:pPr>
-        <w:pStyle w:val="Heading3"/>
-      </w:pPr>
-      <w:bookmarkStart w:id="40" w:name="what-is-your-plan-for-backup"/>
-      <w:r>
-        <w:t xml:space="preserve">What is your plan for backup?</w:t>
-      </w:r>
-      <w:bookmarkEnd w:id="40"/>
-    </w:p>
-    <w:p>
-      <w:pPr>
-        <w:pStyle w:val="FirstParagraph"/>
-      </w:pPr>
-      <w:r>
         <w:t xml:space="preserve">Now is the time to set this up, rather than after you lose data, which is too late. I do not pre-install backup software for you. However, I can recommend the one that I use:</w:t>
       </w:r>
       <w:r>
         <w:t xml:space="preserve"> </w:t>
       </w:r>
-      <w:hyperlink r:id="rId41">
+      <w:hyperlink r:id="rId40">
         <w:r>
           <w:rPr>
             <w:rStyle w:val="Hyperlink"/>
@@ -643,11 +620,11 @@
       <w:pPr>
         <w:pStyle w:val="Heading2"/>
       </w:pPr>
-      <w:bookmarkStart w:id="42" w:name="thats-it"/>
+      <w:bookmarkStart w:id="41" w:name="thats-it"/>
       <w:r>
         <w:t xml:space="preserve">That’s It!</w:t>
       </w:r>
-      <w:bookmarkEnd w:id="42"/>
+      <w:bookmarkEnd w:id="41"/>
     </w:p>
     <w:p>
       <w:pPr>
@@ -688,109 +665,6 @@
 <file path=word/numbering.xml><?xml version="1.0" encoding="utf-8"?>
 <w:numbering xmlns:w="http://schemas.openxmlformats.org/wordprocessingml/2006/main">
   <w:abstractNum w:abstractNumId="990">
-    <w:nsid w:val="170cd2de"/>
-    <w:multiLevelType w:val="multilevel"/>
-    <w:lvl w:ilvl="0">
-      <w:numFmt w:val="bullet"/>
-      <w:lvlText w:val=" "/>
-      <w:lvlJc w:val="left"/>
-      <w:pPr>
-        <w:tabs>
-          <w:tab w:val="num" w:pos="0"/>
-        </w:tabs>
-        <w:ind w:left="480" w:hanging="480"/>
-      </w:pPr>
-    </w:lvl>
-    <w:lvl w:ilvl="1">
-      <w:numFmt w:val="bullet"/>
-      <w:lvlText w:val=" "/>
-      <w:lvlJc w:val="left"/>
-      <w:pPr>
-        <w:tabs>
-          <w:tab w:val="num" w:pos="720"/>
-        </w:tabs>
-        <w:ind w:left="1200" w:hanging="480"/>
-      </w:pPr>
-    </w:lvl>
-    <w:lvl w:ilvl="2">
-      <w:numFmt w:val="bullet"/>
-      <w:lvlText w:val=" "/>
-      <w:lvlJc w:val="left"/>
-      <w:pPr>
-        <w:tabs>
-          <w:tab w:val="num" w:pos="1440"/>
-        </w:tabs>
-        <w:ind w:left="1920" w:hanging="480"/>
-      </w:pPr>
-    </w:lvl>
-    <w:lvl w:ilvl="3">
-      <w:numFmt w:val="bullet"/>
-      <w:lvlText w:val=" "/>
-      <w:lvlJc w:val="left"/>
-      <w:pPr>
-        <w:tabs>
-          <w:tab w:val="num" w:pos="2160"/>
-        </w:tabs>
-        <w:ind w:left="2640" w:hanging="480"/>
-      </w:pPr>
-    </w:lvl>
-    <w:lvl w:ilvl="4">
-      <w:numFmt w:val="bullet"/>
-      <w:lvlText w:val=" "/>
-      <w:lvlJc w:val="left"/>
-      <w:pPr>
-        <w:tabs>
-          <w:tab w:val="num" w:pos="2880"/>
-        </w:tabs>
-        <w:ind w:left="3360" w:hanging="480"/>
-      </w:pPr>
-    </w:lvl>
-    <w:lvl w:ilvl="5">
-      <w:numFmt w:val="bullet"/>
-      <w:lvlText w:val=" "/>
-      <w:lvlJc w:val="left"/>
-      <w:pPr>
-        <w:tabs>
-          <w:tab w:val="num" w:pos="3600"/>
-        </w:tabs>
-        <w:ind w:left="4080" w:hanging="480"/>
-      </w:pPr>
-    </w:lvl>
-    <w:lvl w:ilvl="6">
-      <w:numFmt w:val="bullet"/>
-      <w:lvlText w:val=" "/>
-      <w:lvlJc w:val="left"/>
-      <w:pPr>
-        <w:tabs>
-          <w:tab w:val="num" w:pos="4320"/>
-        </w:tabs>
-        <w:ind w:left="4800" w:hanging="480"/>
-      </w:pPr>
-    </w:lvl>
-    <w:lvl w:ilvl="7">
-      <w:numFmt w:val="bullet"/>
-      <w:lvlText w:val=" "/>
-      <w:lvlJc w:val="left"/>
-      <w:pPr>
-        <w:tabs>
-          <w:tab w:val="num" w:pos="5040"/>
-        </w:tabs>
-        <w:ind w:left="5520" w:hanging="480"/>
-      </w:pPr>
-    </w:lvl>
-    <w:lvl w:ilvl="8">
-      <w:numFmt w:val="bullet"/>
-      <w:lvlText w:val=" "/>
-      <w:lvlJc w:val="left"/>
-      <w:pPr>
-        <w:tabs>
-          <w:tab w:val="num" w:pos="5760"/>
-        </w:tabs>
-        <w:ind w:left="6240" w:hanging="480"/>
-      </w:pPr>
-    </w:lvl>
-  </w:abstractNum>
-  <w:abstractNum w:abstractNumId="990">
     <w:nsid w:val="2c1ae401"/>
     <w:multiLevelType w:val="multilevel"/>
     <w:lvl w:ilvl="0">
@@ -996,9 +870,6 @@
       </w:pPr>
     </w:lvl>
   </w:abstractNum>
-  <w:num w:numId="1000">
-    <w:abstractNumId w:val="990"/>
-  </w:num>
   <w:num w:numId="1000">
     <w:abstractNumId w:val="990"/>
   </w:num>
@@ -1026,9 +897,6 @@
   <w:num w:numId="1008">
     <w:abstractNumId w:val="991"/>
   </w:num>
-  <w:num w:numId="1009">
-    <w:abstractNumId w:val="991"/>
-  </w:num>
 </w:numbering>
 </file>
 
@@ -1172,7 +1040,7 @@
       <w:rFonts w:asciiTheme="majorHAnsi" w:eastAsiaTheme="majorEastAsia" w:hAnsiTheme="majorHAnsi" w:cstheme="majorBidi"/>
       <w:b/>
       <w:bCs/>
-      <w:color w:val="345A8A" w:themeColor="accent1" w:themeShade="B5"/>
+      <w:color w:val="4F81BD" w:themeColor="accent1"/>
       <w:sz w:val="32"/>
       <w:szCs w:val="32"/>
     </w:rPr>
@@ -1195,8 +1063,8 @@
       <w:b/>
       <w:bCs/>
       <w:color w:val="4F81BD" w:themeColor="accent1"/>
-      <w:sz w:val="32"/>
-      <w:szCs w:val="32"/>
+      <w:sz w:val="28"/>
+      <w:szCs w:val="28"/>
     </w:rPr>
   </w:style>
   <w:style w:type="paragraph" w:styleId="Heading3">
@@ -1217,8 +1085,8 @@
       <w:b/>
       <w:bCs/>
       <w:color w:val="4F81BD" w:themeColor="accent1"/>
-      <w:sz w:val="28"/>
-      <w:szCs w:val="28"/>
+      <w:sz w:val="24"/>
+      <w:szCs w:val="24"/>
     </w:rPr>
   </w:style>
   <w:style w:type="paragraph" w:styleId="Heading4">
@@ -1236,7 +1104,7 @@
     </w:pPr>
     <w:rPr>
       <w:rFonts w:asciiTheme="majorHAnsi" w:eastAsiaTheme="majorEastAsia" w:hAnsiTheme="majorHAnsi" w:cstheme="majorBidi"/>
-      <w:b/>
+      <w:i/>
       <w:bCs/>
       <w:color w:val="4F81BD" w:themeColor="accent1"/>
       <w:sz w:val="24"/>
@@ -1258,7 +1126,6 @@
     </w:pPr>
     <w:rPr>
       <w:rFonts w:asciiTheme="majorHAnsi" w:eastAsiaTheme="majorEastAsia" w:hAnsiTheme="majorHAnsi" w:cstheme="majorBidi"/>
-      <w:i/>
       <w:iCs/>
       <w:color w:val="4F81BD" w:themeColor="accent1"/>
       <w:sz w:val="24"/>
@@ -1354,14 +1221,8 @@
     <w:qFormat/>
     <w:pPr>
       <w:spacing w:before="100" w:after="100"/>
-      <w:ind w:firstLine="0"/>
-    </w:pPr>
-    <w:rPr>
-      <w:rFonts w:asciiTheme="majorHAnsi" w:eastAsiaTheme="majorEastAsia" w:hAnsiTheme="majorHAnsi" w:cstheme="majorBidi"/>
-      <w:bCs/>
-      <w:sz w:val="20"/>
-      <w:szCs w:val="20"/>
-    </w:rPr>
+      <w:ind w:firstLine="0" w:left="480" w:right="480"/>
+    </w:pPr>
   </w:style>
   <w:style w:type="paragraph" w:styleId="FootnoteText">
     <w:name w:val="Footnote Text"/>

</xml_diff>

<commit_message>
update standard installer for 2022
</commit_message>
<xml_diff>
--- a/README.docx
+++ b/README.docx
@@ -2,15 +2,14 @@
 <file path=word/document.xml><?xml version="1.0" encoding="utf-8"?>
 <w:document xmlns:w="http://schemas.openxmlformats.org/wordprocessingml/2006/main" xmlns:m="http://schemas.openxmlformats.org/officeDocument/2006/math" xmlns:r="http://schemas.openxmlformats.org/officeDocument/2006/relationships" xmlns:o="urn:schemas-microsoft-com:office:office" xmlns:v="urn:schemas-microsoft-com:vml" xmlns:w10="urn:schemas-microsoft-com:office:word" xmlns:a="http://schemas.openxmlformats.org/drawingml/2006/main" xmlns:pic="http://schemas.openxmlformats.org/drawingml/2006/picture" xmlns:wp="http://schemas.openxmlformats.org/drawingml/2006/wordprocessingDrawing">
   <w:body>
+    <w:bookmarkStart w:id="41" w:name="congratulations-on-your-new-computer"/>
     <w:p>
       <w:pPr>
         <w:pStyle w:val="Heading1"/>
       </w:pPr>
-      <w:bookmarkStart w:id="20" w:name="congratulations-on-your-new-computer"/>
       <w:r>
         <w:t xml:space="preserve">Congratulations on your new computer!</w:t>
       </w:r>
-      <w:bookmarkEnd w:id="20"/>
     </w:p>
     <w:p>
       <w:pPr>
@@ -24,20 +23,20 @@
       </w:r>
       <w:r>
         <w:rPr>
+          <w:bCs/>
           <w:b/>
         </w:rPr>
         <w:t xml:space="preserve">important next steps you should take to finish setting up your computer.</w:t>
       </w:r>
     </w:p>
+    <w:bookmarkStart w:id="35" w:name="whats-installed"/>
     <w:p>
       <w:pPr>
         <w:pStyle w:val="Heading2"/>
       </w:pPr>
-      <w:bookmarkStart w:id="21" w:name="whats-installed"/>
       <w:r>
         <w:t xml:space="preserve">What’s Installed?</w:t>
       </w:r>
-      <w:bookmarkEnd w:id="21"/>
     </w:p>
     <w:p>
       <w:pPr>
@@ -47,15 +46,14 @@
         <w:t xml:space="preserve">Here are the standard applications that I have installed for you. You can use the links below to bring up the websites for these programs. Talk to me if you need something else.</w:t>
       </w:r>
     </w:p>
+    <w:bookmarkStart w:id="23" w:name="standard-install"/>
     <w:p>
       <w:pPr>
         <w:pStyle w:val="Heading3"/>
       </w:pPr>
-      <w:bookmarkStart w:id="22" w:name="standard-install"/>
       <w:r>
         <w:t xml:space="preserve">Standard Install</w:t>
       </w:r>
-      <w:bookmarkEnd w:id="22"/>
     </w:p>
     <w:p>
       <w:pPr>
@@ -110,7 +108,20 @@
         <w:pStyle w:val="Compact"/>
       </w:pPr>
       <w:r>
+        <w:t xml:space="preserve">Opera</w:t>
+      </w:r>
+    </w:p>
+    <w:p>
+      <w:pPr>
+        <w:numPr>
+          <w:ilvl w:val="1"/>
+          <w:numId w:val="1002"/>
+        </w:numPr>
+        <w:pStyle w:val="Compact"/>
+      </w:pPr>
+      <w:r>
         <w:rPr>
+          <w:iCs/>
           <w:i/>
         </w:rPr>
         <w:t xml:space="preserve">Why both?</w:t>
@@ -142,7 +153,19 @@
         </w:numPr>
         <w:pStyle w:val="Compact"/>
       </w:pPr>
-      <w:hyperlink r:id="rId23">
+      <w:r>
+        <w:t xml:space="preserve">Zoom</w:t>
+      </w:r>
+    </w:p>
+    <w:p>
+      <w:pPr>
+        <w:numPr>
+          <w:ilvl w:val="1"/>
+          <w:numId w:val="1003"/>
+        </w:numPr>
+        <w:pStyle w:val="Compact"/>
+      </w:pPr>
+      <w:hyperlink r:id="rId20">
         <w:r>
           <w:rPr>
             <w:rStyle w:val="Hyperlink"/>
@@ -165,7 +188,7 @@
         </w:numPr>
         <w:pStyle w:val="Compact"/>
       </w:pPr>
-      <w:hyperlink r:id="rId24">
+      <w:hyperlink r:id="rId21">
         <w:r>
           <w:rPr>
             <w:rStyle w:val="Hyperlink"/>
@@ -188,7 +211,7 @@
         </w:numPr>
         <w:pStyle w:val="Compact"/>
       </w:pPr>
-      <w:hyperlink r:id="rId25">
+      <w:hyperlink r:id="rId22">
         <w:r>
           <w:rPr>
             <w:rStyle w:val="Hyperlink"/>
@@ -203,15 +226,226 @@
         <w:t xml:space="preserve">- A robust application for working with compressed files (such as *.ZIP files)</w:t>
       </w:r>
     </w:p>
-    <w:p>
-      <w:pPr>
-        <w:numPr>
-          <w:ilvl w:val="1"/>
-          <w:numId w:val="1003"/>
+    <w:bookmarkEnd w:id="23"/>
+    <w:bookmarkStart w:id="34" w:name="personalized-apps"/>
+    <w:p>
+      <w:pPr>
+        <w:pStyle w:val="Heading3"/>
+      </w:pPr>
+      <w:r>
+        <w:t xml:space="preserve">Personalized apps</w:t>
+      </w:r>
+    </w:p>
+    <w:p>
+      <w:pPr>
+        <w:pStyle w:val="FirstParagraph"/>
+      </w:pPr>
+      <w:r>
+        <w:t xml:space="preserve">While building your computer, I will install other software applications upon request. Some common requests include:</w:t>
+      </w:r>
+    </w:p>
+    <w:p>
+      <w:pPr>
+        <w:numPr>
+          <w:ilvl w:val="0"/>
+          <w:numId w:val="1004"/>
+        </w:numPr>
+        <w:pStyle w:val="Compact"/>
+      </w:pPr>
+      <w:r>
+        <w:t xml:space="preserve">Media</w:t>
+      </w:r>
+    </w:p>
+    <w:p>
+      <w:pPr>
+        <w:numPr>
+          <w:ilvl w:val="1"/>
+          <w:numId w:val="1005"/>
+        </w:numPr>
+        <w:pStyle w:val="Compact"/>
+      </w:pPr>
+      <w:r>
+        <w:t xml:space="preserve">Spotify - Free music streaming.</w:t>
+      </w:r>
+    </w:p>
+    <w:p>
+      <w:pPr>
+        <w:numPr>
+          <w:ilvl w:val="1"/>
+          <w:numId w:val="1005"/>
+        </w:numPr>
+        <w:pStyle w:val="Compact"/>
+      </w:pPr>
+      <w:r>
+        <w:t xml:space="preserve">iTunes</w:t>
+      </w:r>
+    </w:p>
+    <w:p>
+      <w:pPr>
+        <w:numPr>
+          <w:ilvl w:val="1"/>
+          <w:numId w:val="1005"/>
+        </w:numPr>
+        <w:pStyle w:val="Compact"/>
+      </w:pPr>
+      <w:hyperlink r:id="rId24">
+        <w:r>
+          <w:rPr>
+            <w:rStyle w:val="Hyperlink"/>
+          </w:rPr>
+          <w:t xml:space="preserve">MediaMonkey</w:t>
+        </w:r>
+      </w:hyperlink>
+      <w:r>
+        <w:t xml:space="preserve"> </w:t>
+      </w:r>
+      <w:r>
+        <w:t xml:space="preserve">- Unless you need iTunes, I actually recommend that you try MediaMonkey. I prefer it to iTunes and use it myself. However, if you’re already happy with iTunes I can install that for you instead.</w:t>
+      </w:r>
+    </w:p>
+    <w:p>
+      <w:pPr>
+        <w:numPr>
+          <w:ilvl w:val="1"/>
+          <w:numId w:val="1005"/>
+        </w:numPr>
+        <w:pStyle w:val="Compact"/>
+      </w:pPr>
+      <w:hyperlink r:id="rId25">
+        <w:r>
+          <w:rPr>
+            <w:rStyle w:val="Hyperlink"/>
+          </w:rPr>
+          <w:t xml:space="preserve">Audacity</w:t>
+        </w:r>
+      </w:hyperlink>
+      <w:r>
+        <w:t xml:space="preserve"> </w:t>
+      </w:r>
+      <w:r>
+        <w:t xml:space="preserve">- Useful if you want to record audio files.</w:t>
+      </w:r>
+    </w:p>
+    <w:p>
+      <w:pPr>
+        <w:numPr>
+          <w:ilvl w:val="0"/>
+          <w:numId w:val="1004"/>
+        </w:numPr>
+        <w:pStyle w:val="Compact"/>
+      </w:pPr>
+      <w:r>
+        <w:t xml:space="preserve">Communication</w:t>
+      </w:r>
+    </w:p>
+    <w:p>
+      <w:pPr>
+        <w:numPr>
+          <w:ilvl w:val="1"/>
+          <w:numId w:val="1006"/>
+        </w:numPr>
+        <w:pStyle w:val="Compact"/>
+      </w:pPr>
+      <w:r>
+        <w:t xml:space="preserve">Skype</w:t>
+      </w:r>
+    </w:p>
+    <w:p>
+      <w:pPr>
+        <w:numPr>
+          <w:ilvl w:val="1"/>
+          <w:numId w:val="1006"/>
         </w:numPr>
         <w:pStyle w:val="Compact"/>
       </w:pPr>
       <w:hyperlink r:id="rId26">
+        <w:r>
+          <w:rPr>
+            <w:rStyle w:val="Hyperlink"/>
+          </w:rPr>
+          <w:t xml:space="preserve">Thunderbird</w:t>
+        </w:r>
+      </w:hyperlink>
+      <w:r>
+        <w:t xml:space="preserve"> </w:t>
+      </w:r>
+      <w:r>
+        <w:t xml:space="preserve">- Email client. Free, open-source, lots of satisfied users.</w:t>
+      </w:r>
+    </w:p>
+    <w:p>
+      <w:pPr>
+        <w:numPr>
+          <w:ilvl w:val="0"/>
+          <w:numId w:val="1004"/>
+        </w:numPr>
+        <w:pStyle w:val="Compact"/>
+      </w:pPr>
+      <w:r>
+        <w:t xml:space="preserve">Cloud Storage</w:t>
+      </w:r>
+    </w:p>
+    <w:p>
+      <w:pPr>
+        <w:numPr>
+          <w:ilvl w:val="1"/>
+          <w:numId w:val="1007"/>
+        </w:numPr>
+        <w:pStyle w:val="Compact"/>
+      </w:pPr>
+      <w:hyperlink r:id="rId27">
+        <w:r>
+          <w:rPr>
+            <w:rStyle w:val="Hyperlink"/>
+          </w:rPr>
+          <w:t xml:space="preserve">Dropbox</w:t>
+        </w:r>
+      </w:hyperlink>
+    </w:p>
+    <w:p>
+      <w:pPr>
+        <w:numPr>
+          <w:ilvl w:val="1"/>
+          <w:numId w:val="1007"/>
+        </w:numPr>
+        <w:pStyle w:val="Compact"/>
+      </w:pPr>
+      <w:hyperlink r:id="rId28">
+        <w:r>
+          <w:rPr>
+            <w:rStyle w:val="Hyperlink"/>
+          </w:rPr>
+          <w:t xml:space="preserve">Google Drive</w:t>
+        </w:r>
+      </w:hyperlink>
+      <w:r>
+        <w:t xml:space="preserve"> </w:t>
+      </w:r>
+      <w:r>
+        <w:t xml:space="preserve">(now named Google Backup and Sync)</w:t>
+      </w:r>
+    </w:p>
+    <w:p>
+      <w:pPr>
+        <w:numPr>
+          <w:ilvl w:val="0"/>
+          <w:numId w:val="1004"/>
+        </w:numPr>
+        <w:pStyle w:val="Compact"/>
+      </w:pPr>
+      <w:r>
+        <w:t xml:space="preserve">Other</w:t>
+      </w:r>
+    </w:p>
+    <w:p>
+      <w:pPr>
+        <w:numPr>
+          <w:ilvl w:val="1"/>
+          <w:numId w:val="1008"/>
+        </w:numPr>
+        <w:pStyle w:val="Compact"/>
+      </w:pPr>
+      <w:hyperlink r:id="rId29">
         <w:r>
           <w:rPr>
             <w:rStyle w:val="Hyperlink"/>
@@ -228,236 +462,13 @@
     </w:p>
     <w:p>
       <w:pPr>
-        <w:pStyle w:val="Heading3"/>
-      </w:pPr>
-      <w:bookmarkStart w:id="27" w:name="personalized-apps"/>
-      <w:r>
-        <w:t xml:space="preserve">Personalized apps</w:t>
-      </w:r>
-      <w:bookmarkEnd w:id="27"/>
-    </w:p>
-    <w:p>
-      <w:pPr>
-        <w:pStyle w:val="FirstParagraph"/>
-      </w:pPr>
-      <w:r>
-        <w:t xml:space="preserve">While building your computer, I will install other software applications upon request. Some common requests include:</w:t>
-      </w:r>
-    </w:p>
-    <w:p>
-      <w:pPr>
-        <w:numPr>
-          <w:ilvl w:val="0"/>
-          <w:numId w:val="1004"/>
-        </w:numPr>
-        <w:pStyle w:val="Compact"/>
-      </w:pPr>
-      <w:r>
-        <w:t xml:space="preserve">Media</w:t>
-      </w:r>
-    </w:p>
-    <w:p>
-      <w:pPr>
-        <w:numPr>
-          <w:ilvl w:val="1"/>
-          <w:numId w:val="1005"/>
-        </w:numPr>
-        <w:pStyle w:val="Compact"/>
-      </w:pPr>
-      <w:r>
-        <w:t xml:space="preserve">Spotify - Free music streaming.</w:t>
-      </w:r>
-    </w:p>
-    <w:p>
-      <w:pPr>
-        <w:numPr>
-          <w:ilvl w:val="1"/>
-          <w:numId w:val="1005"/>
-        </w:numPr>
-        <w:pStyle w:val="Compact"/>
-      </w:pPr>
-      <w:r>
-        <w:t xml:space="preserve">iTunes</w:t>
-      </w:r>
-    </w:p>
-    <w:p>
-      <w:pPr>
-        <w:numPr>
-          <w:ilvl w:val="1"/>
-          <w:numId w:val="1005"/>
-        </w:numPr>
-        <w:pStyle w:val="Compact"/>
-      </w:pPr>
-      <w:hyperlink r:id="rId28">
-        <w:r>
-          <w:rPr>
-            <w:rStyle w:val="Hyperlink"/>
-          </w:rPr>
-          <w:t xml:space="preserve">MediaMonkey</w:t>
-        </w:r>
-      </w:hyperlink>
-      <w:r>
-        <w:t xml:space="preserve"> </w:t>
-      </w:r>
-      <w:r>
-        <w:t xml:space="preserve">- Unless you need iTunes, I actually recommend that you try MediaMonkey. I prefer it to iTunes and use it myself. However, if you’re already happy with iTunes I can install that for you instead.</w:t>
-      </w:r>
-    </w:p>
-    <w:p>
-      <w:pPr>
-        <w:numPr>
-          <w:ilvl w:val="1"/>
-          <w:numId w:val="1005"/>
-        </w:numPr>
-        <w:pStyle w:val="Compact"/>
-      </w:pPr>
-      <w:hyperlink r:id="rId29">
-        <w:r>
-          <w:rPr>
-            <w:rStyle w:val="Hyperlink"/>
-          </w:rPr>
-          <w:t xml:space="preserve">Audacity</w:t>
-        </w:r>
-      </w:hyperlink>
-      <w:r>
-        <w:t xml:space="preserve"> </w:t>
-      </w:r>
-      <w:r>
-        <w:t xml:space="preserve">- Useful if you want to record audio files.</w:t>
-      </w:r>
-    </w:p>
-    <w:p>
-      <w:pPr>
-        <w:numPr>
-          <w:ilvl w:val="0"/>
-          <w:numId w:val="1004"/>
-        </w:numPr>
-        <w:pStyle w:val="Compact"/>
-      </w:pPr>
-      <w:r>
-        <w:t xml:space="preserve">Communication</w:t>
-      </w:r>
-    </w:p>
-    <w:p>
-      <w:pPr>
-        <w:numPr>
-          <w:ilvl w:val="1"/>
-          <w:numId w:val="1006"/>
-        </w:numPr>
-        <w:pStyle w:val="Compact"/>
-      </w:pPr>
-      <w:r>
-        <w:t xml:space="preserve">Skype</w:t>
-      </w:r>
-    </w:p>
-    <w:p>
-      <w:pPr>
-        <w:numPr>
-          <w:ilvl w:val="1"/>
-          <w:numId w:val="1006"/>
-        </w:numPr>
-        <w:pStyle w:val="Compact"/>
-      </w:pPr>
-      <w:r>
-        <w:t xml:space="preserve">Zoom</w:t>
-      </w:r>
-    </w:p>
-    <w:p>
-      <w:pPr>
-        <w:numPr>
-          <w:ilvl w:val="1"/>
-          <w:numId w:val="1006"/>
+        <w:numPr>
+          <w:ilvl w:val="1"/>
+          <w:numId w:val="1008"/>
         </w:numPr>
         <w:pStyle w:val="Compact"/>
       </w:pPr>
       <w:hyperlink r:id="rId30">
-        <w:r>
-          <w:rPr>
-            <w:rStyle w:val="Hyperlink"/>
-          </w:rPr>
-          <w:t xml:space="preserve">Thunderbird</w:t>
-        </w:r>
-      </w:hyperlink>
-      <w:r>
-        <w:t xml:space="preserve"> </w:t>
-      </w:r>
-      <w:r>
-        <w:t xml:space="preserve">- Email client. Free, open-source, lots of satisfied users.</w:t>
-      </w:r>
-    </w:p>
-    <w:p>
-      <w:pPr>
-        <w:numPr>
-          <w:ilvl w:val="0"/>
-          <w:numId w:val="1004"/>
-        </w:numPr>
-        <w:pStyle w:val="Compact"/>
-      </w:pPr>
-      <w:r>
-        <w:t xml:space="preserve">Cloud Storage</w:t>
-      </w:r>
-    </w:p>
-    <w:p>
-      <w:pPr>
-        <w:numPr>
-          <w:ilvl w:val="1"/>
-          <w:numId w:val="1007"/>
-        </w:numPr>
-        <w:pStyle w:val="Compact"/>
-      </w:pPr>
-      <w:hyperlink r:id="rId31">
-        <w:r>
-          <w:rPr>
-            <w:rStyle w:val="Hyperlink"/>
-          </w:rPr>
-          <w:t xml:space="preserve">Dropbox</w:t>
-        </w:r>
-      </w:hyperlink>
-    </w:p>
-    <w:p>
-      <w:pPr>
-        <w:numPr>
-          <w:ilvl w:val="1"/>
-          <w:numId w:val="1007"/>
-        </w:numPr>
-        <w:pStyle w:val="Compact"/>
-      </w:pPr>
-      <w:hyperlink r:id="rId32">
-        <w:r>
-          <w:rPr>
-            <w:rStyle w:val="Hyperlink"/>
-          </w:rPr>
-          <w:t xml:space="preserve">Google Drive</w:t>
-        </w:r>
-      </w:hyperlink>
-      <w:r>
-        <w:t xml:space="preserve"> </w:t>
-      </w:r>
-      <w:r>
-        <w:t xml:space="preserve">(now named Google Backup and Sync)</w:t>
-      </w:r>
-    </w:p>
-    <w:p>
-      <w:pPr>
-        <w:numPr>
-          <w:ilvl w:val="0"/>
-          <w:numId w:val="1004"/>
-        </w:numPr>
-        <w:pStyle w:val="Compact"/>
-      </w:pPr>
-      <w:r>
-        <w:t xml:space="preserve">Other</w:t>
-      </w:r>
-    </w:p>
-    <w:p>
-      <w:pPr>
-        <w:numPr>
-          <w:ilvl w:val="1"/>
-          <w:numId w:val="1008"/>
-        </w:numPr>
-        <w:pStyle w:val="Compact"/>
-      </w:pPr>
-      <w:hyperlink r:id="rId33">
         <w:r>
           <w:rPr>
             <w:rStyle w:val="Hyperlink"/>
@@ -480,7 +491,7 @@
         </w:numPr>
         <w:pStyle w:val="Compact"/>
       </w:pPr>
-      <w:hyperlink r:id="rId34">
+      <w:hyperlink r:id="rId31">
         <w:r>
           <w:rPr>
             <w:rStyle w:val="Hyperlink"/>
@@ -503,7 +514,7 @@
         </w:numPr>
         <w:pStyle w:val="Compact"/>
       </w:pPr>
-      <w:hyperlink r:id="rId35">
+      <w:hyperlink r:id="rId32">
         <w:r>
           <w:rPr>
             <w:rStyle w:val="Hyperlink"/>
@@ -526,7 +537,7 @@
         </w:numPr>
         <w:pStyle w:val="Compact"/>
       </w:pPr>
-      <w:hyperlink r:id="rId36">
+      <w:hyperlink r:id="rId33">
         <w:r>
           <w:rPr>
             <w:rStyle w:val="Hyperlink"/>
@@ -535,15 +546,16 @@
         </w:r>
       </w:hyperlink>
     </w:p>
+    <w:bookmarkEnd w:id="34"/>
+    <w:bookmarkEnd w:id="35"/>
+    <w:bookmarkStart w:id="39" w:name="whats-next"/>
     <w:p>
       <w:pPr>
         <w:pStyle w:val="Heading2"/>
       </w:pPr>
-      <w:bookmarkStart w:id="37" w:name="whats-next"/>
       <w:r>
         <w:t xml:space="preserve">What’s Next?</w:t>
       </w:r>
-      <w:bookmarkEnd w:id="37"/>
     </w:p>
     <w:p>
       <w:pPr>
@@ -553,15 +565,14 @@
         <w:t xml:space="preserve">There are a few items you’ll want to take care of first thing after you set up your computer at home. Here are some instructions.</w:t>
       </w:r>
     </w:p>
+    <w:bookmarkStart w:id="36" w:name="do-you-have-a-printer-to-install"/>
     <w:p>
       <w:pPr>
         <w:pStyle w:val="Heading3"/>
       </w:pPr>
-      <w:bookmarkStart w:id="38" w:name="do-you-have-a-printer-to-install"/>
       <w:r>
         <w:t xml:space="preserve">Do you have a printer to install?</w:t>
       </w:r>
-      <w:bookmarkEnd w:id="38"/>
     </w:p>
     <w:p>
       <w:pPr>
@@ -571,15 +582,15 @@
         <w:t xml:space="preserve">If you’re planning to add a printer, you can install this yourself using the instructions in the printer box. This is usually a straightforward process. I recommend connecting your printer over USB (not wireless) if you’re doing this yourself.</w:t>
       </w:r>
     </w:p>
+    <w:bookmarkEnd w:id="36"/>
+    <w:bookmarkStart w:id="38" w:name="what-is-your-plan-for-backup"/>
     <w:p>
       <w:pPr>
         <w:pStyle w:val="Heading3"/>
       </w:pPr>
-      <w:bookmarkStart w:id="39" w:name="what-is-your-plan-for-backup"/>
       <w:r>
         <w:t xml:space="preserve">What is your plan for backup?</w:t>
       </w:r>
-      <w:bookmarkEnd w:id="39"/>
     </w:p>
     <w:p>
       <w:pPr>
@@ -591,7 +602,7 @@
       <w:r>
         <w:t xml:space="preserve"> </w:t>
       </w:r>
-      <w:hyperlink r:id="rId40">
+      <w:hyperlink r:id="rId37">
         <w:r>
           <w:rPr>
             <w:rStyle w:val="Hyperlink"/>
@@ -616,15 +627,16 @@
         <w:t xml:space="preserve">It’s very easy for you to install this on your own. Once you do, leave your computer turned on for several days to allow it to complete its first backup. In fact, it’s generally a good practice to leave your computer on most of the week.</w:t>
       </w:r>
     </w:p>
+    <w:bookmarkEnd w:id="38"/>
+    <w:bookmarkEnd w:id="39"/>
+    <w:bookmarkStart w:id="40" w:name="thats-it"/>
     <w:p>
       <w:pPr>
         <w:pStyle w:val="Heading2"/>
       </w:pPr>
-      <w:bookmarkStart w:id="41" w:name="thats-it"/>
       <w:r>
         <w:t xml:space="preserve">That’s It!</w:t>
       </w:r>
-      <w:bookmarkEnd w:id="41"/>
     </w:p>
     <w:p>
       <w:pPr>
@@ -634,6 +646,8 @@
         <w:t xml:space="preserve">You’re all set! Enjoy your new computer!</w:t>
       </w:r>
     </w:p>
+    <w:bookmarkEnd w:id="40"/>
+    <w:bookmarkEnd w:id="41"/>
     <w:sectPr/>
   </w:body>
 </w:document>
@@ -665,17 +679,14 @@
 <file path=word/numbering.xml><?xml version="1.0" encoding="utf-8"?>
 <w:numbering xmlns:w="http://schemas.openxmlformats.org/wordprocessingml/2006/main">
   <w:abstractNum w:abstractNumId="990">
-    <w:nsid w:val="2c1ae401"/>
+    <w:nsid w:val="A990"/>
     <w:multiLevelType w:val="multilevel"/>
     <w:lvl w:ilvl="0">
       <w:numFmt w:val="bullet"/>
       <w:lvlText w:val=" "/>
       <w:lvlJc w:val="left"/>
       <w:pPr>
-        <w:tabs>
-          <w:tab w:val="num" w:pos="0"/>
-        </w:tabs>
-        <w:ind w:left="480" w:hanging="480"/>
+        <w:ind w:left="720" w:hanging="480"/>
       </w:pPr>
     </w:lvl>
     <w:lvl w:ilvl="1">
@@ -683,10 +694,7 @@
       <w:lvlText w:val=" "/>
       <w:lvlJc w:val="left"/>
       <w:pPr>
-        <w:tabs>
-          <w:tab w:val="num" w:pos="720"/>
-        </w:tabs>
-        <w:ind w:left="1200" w:hanging="480"/>
+        <w:ind w:left="1440" w:hanging="480"/>
       </w:pPr>
     </w:lvl>
     <w:lvl w:ilvl="2">
@@ -694,10 +702,7 @@
       <w:lvlText w:val=" "/>
       <w:lvlJc w:val="left"/>
       <w:pPr>
-        <w:tabs>
-          <w:tab w:val="num" w:pos="1440"/>
-        </w:tabs>
-        <w:ind w:left="1920" w:hanging="480"/>
+        <w:ind w:left="2160" w:hanging="480"/>
       </w:pPr>
     </w:lvl>
     <w:lvl w:ilvl="3">
@@ -705,10 +710,7 @@
       <w:lvlText w:val=" "/>
       <w:lvlJc w:val="left"/>
       <w:pPr>
-        <w:tabs>
-          <w:tab w:val="num" w:pos="2160"/>
-        </w:tabs>
-        <w:ind w:left="2640" w:hanging="480"/>
+        <w:ind w:left="2880" w:hanging="480"/>
       </w:pPr>
     </w:lvl>
     <w:lvl w:ilvl="4">
@@ -716,10 +718,7 @@
       <w:lvlText w:val=" "/>
       <w:lvlJc w:val="left"/>
       <w:pPr>
-        <w:tabs>
-          <w:tab w:val="num" w:pos="2880"/>
-        </w:tabs>
-        <w:ind w:left="3360" w:hanging="480"/>
+        <w:ind w:left="3600" w:hanging="480"/>
       </w:pPr>
     </w:lvl>
     <w:lvl w:ilvl="5">
@@ -727,10 +726,7 @@
       <w:lvlText w:val=" "/>
       <w:lvlJc w:val="left"/>
       <w:pPr>
-        <w:tabs>
-          <w:tab w:val="num" w:pos="3600"/>
-        </w:tabs>
-        <w:ind w:left="4080" w:hanging="480"/>
+        <w:ind w:left="4320" w:hanging="480"/>
       </w:pPr>
     </w:lvl>
     <w:lvl w:ilvl="6">
@@ -738,10 +734,7 @@
       <w:lvlText w:val=" "/>
       <w:lvlJc w:val="left"/>
       <w:pPr>
-        <w:tabs>
-          <w:tab w:val="num" w:pos="4320"/>
-        </w:tabs>
-        <w:ind w:left="4800" w:hanging="480"/>
+        <w:ind w:left="5040" w:hanging="480"/>
       </w:pPr>
     </w:lvl>
     <w:lvl w:ilvl="7">
@@ -749,10 +742,7 @@
       <w:lvlText w:val=" "/>
       <w:lvlJc w:val="left"/>
       <w:pPr>
-        <w:tabs>
-          <w:tab w:val="num" w:pos="5040"/>
-        </w:tabs>
-        <w:ind w:left="5520" w:hanging="480"/>
+        <w:ind w:left="5760" w:hanging="480"/>
       </w:pPr>
     </w:lvl>
     <w:lvl w:ilvl="8">
@@ -760,25 +750,19 @@
       <w:lvlText w:val=" "/>
       <w:lvlJc w:val="left"/>
       <w:pPr>
-        <w:tabs>
-          <w:tab w:val="num" w:pos="5760"/>
-        </w:tabs>
-        <w:ind w:left="6240" w:hanging="480"/>
+        <w:ind w:left="6480" w:hanging="480"/>
       </w:pPr>
     </w:lvl>
   </w:abstractNum>
   <w:abstractNum w:abstractNumId="991">
-    <w:nsid w:val="ea454b4c"/>
+    <w:nsid w:val="A991"/>
     <w:multiLevelType w:val="multilevel"/>
     <w:lvl w:ilvl="0">
       <w:numFmt w:val="bullet"/>
       <w:lvlText w:val="•"/>
       <w:lvlJc w:val="left"/>
       <w:pPr>
-        <w:tabs>
-          <w:tab w:val="num" w:pos="0"/>
-        </w:tabs>
-        <w:ind w:left="480" w:hanging="480"/>
+        <w:ind w:left="720" w:hanging="480"/>
       </w:pPr>
     </w:lvl>
     <w:lvl w:ilvl="1">
@@ -786,10 +770,7 @@
       <w:lvlText w:val="–"/>
       <w:lvlJc w:val="left"/>
       <w:pPr>
-        <w:tabs>
-          <w:tab w:val="num" w:pos="720"/>
-        </w:tabs>
-        <w:ind w:left="1200" w:hanging="480"/>
+        <w:ind w:left="1440" w:hanging="480"/>
       </w:pPr>
     </w:lvl>
     <w:lvl w:ilvl="2">
@@ -797,10 +778,7 @@
       <w:lvlText w:val="•"/>
       <w:lvlJc w:val="left"/>
       <w:pPr>
-        <w:tabs>
-          <w:tab w:val="num" w:pos="1440"/>
-        </w:tabs>
-        <w:ind w:left="1920" w:hanging="480"/>
+        <w:ind w:left="2160" w:hanging="480"/>
       </w:pPr>
     </w:lvl>
     <w:lvl w:ilvl="3">
@@ -808,10 +786,7 @@
       <w:lvlText w:val="–"/>
       <w:lvlJc w:val="left"/>
       <w:pPr>
-        <w:tabs>
-          <w:tab w:val="num" w:pos="2160"/>
-        </w:tabs>
-        <w:ind w:left="2640" w:hanging="480"/>
+        <w:ind w:left="2880" w:hanging="480"/>
       </w:pPr>
     </w:lvl>
     <w:lvl w:ilvl="4">
@@ -819,10 +794,7 @@
       <w:lvlText w:val="•"/>
       <w:lvlJc w:val="left"/>
       <w:pPr>
-        <w:tabs>
-          <w:tab w:val="num" w:pos="2880"/>
-        </w:tabs>
-        <w:ind w:left="3360" w:hanging="480"/>
+        <w:ind w:left="3600" w:hanging="480"/>
       </w:pPr>
     </w:lvl>
     <w:lvl w:ilvl="5">
@@ -830,10 +802,7 @@
       <w:lvlText w:val="–"/>
       <w:lvlJc w:val="left"/>
       <w:pPr>
-        <w:tabs>
-          <w:tab w:val="num" w:pos="3600"/>
-        </w:tabs>
-        <w:ind w:left="4080" w:hanging="480"/>
+        <w:ind w:left="4320" w:hanging="480"/>
       </w:pPr>
     </w:lvl>
     <w:lvl w:ilvl="6">
@@ -841,10 +810,7 @@
       <w:lvlText w:val="•"/>
       <w:lvlJc w:val="left"/>
       <w:pPr>
-        <w:tabs>
-          <w:tab w:val="num" w:pos="4320"/>
-        </w:tabs>
-        <w:ind w:left="4800" w:hanging="480"/>
+        <w:ind w:left="5040" w:hanging="480"/>
       </w:pPr>
     </w:lvl>
     <w:lvl w:ilvl="7">
@@ -852,10 +818,7 @@
       <w:lvlText w:val="–"/>
       <w:lvlJc w:val="left"/>
       <w:pPr>
-        <w:tabs>
-          <w:tab w:val="num" w:pos="5040"/>
-        </w:tabs>
-        <w:ind w:left="5520" w:hanging="480"/>
+        <w:ind w:left="5760" w:hanging="480"/>
       </w:pPr>
     </w:lvl>
     <w:lvl w:ilvl="8">
@@ -863,10 +826,7 @@
       <w:lvlText w:val="•"/>
       <w:lvlJc w:val="left"/>
       <w:pPr>
-        <w:tabs>
-          <w:tab w:val="num" w:pos="5760"/>
-        </w:tabs>
-        <w:ind w:left="6240" w:hanging="480"/>
+        <w:ind w:left="6480" w:hanging="480"/>
       </w:pPr>
     </w:lvl>
   </w:abstractNum>
@@ -905,10 +865,10 @@
   <w:docDefaults>
     <w:rPrDefault>
       <w:rPr>
-        <w:rFonts w:asciiTheme="minorHAnsi" w:eastAsiaTheme="minorHAnsi" w:hAnsiTheme="minorHAnsi" w:cstheme="minorBidi"/>
+        <w:rFonts w:asciiTheme="minorHAnsi" w:cstheme="minorBidi" w:eastAsiaTheme="minorHAnsi" w:hAnsiTheme="minorHAnsi"/>
         <w:sz w:val="24"/>
         <w:szCs w:val="24"/>
-        <w:lang w:val="en-US" w:eastAsia="en-US" w:bidi="ar-SA"/>
+        <w:lang w:bidi="ar-SA" w:eastAsia="en-US" w:val="en-US"/>
       </w:rPr>
     </w:rPrDefault>
     <w:pPrDefault>
@@ -917,35 +877,35 @@
       </w:pPr>
     </w:pPrDefault>
   </w:docDefaults>
-  <w:latentStyles w:defLockedState="0" w:defUIPriority="0" w:defSemiHidden="0" w:defUnhideWhenUsed="0" w:defQFormat="0" w:count="276"/>
-  <w:style w:type="paragraph" w:default="1" w:styleId="Normal">
+  <w:latentStyles w:count="276" w:defLockedState="0" w:defQFormat="0" w:defSemiHidden="0" w:defUIPriority="0" w:defUnhideWhenUsed="0"/>
+  <w:style w:default="1" w:styleId="Normal" w:type="paragraph">
     <w:name w:val="Normal"/>
     <w:qFormat/>
   </w:style>
-  <w:style w:type="paragraph" w:styleId="BodyText">
+  <w:style w:styleId="BodyText" w:type="paragraph">
     <w:name w:val="Body Text"/>
     <w:basedOn w:val="Normal"/>
     <w:link w:val="BodyTextChar"/>
     <w:pPr>
-      <w:spacing w:before="180" w:after="180"/>
-    </w:pPr>
-    <w:qFormat/>
-  </w:style>
-  <w:style w:type="paragraph" w:customStyle="1" w:styleId="FirstParagraph">
+      <w:spacing w:after="180" w:before="180"/>
+    </w:pPr>
+    <w:qFormat/>
+  </w:style>
+  <w:style w:customStyle="1" w:styleId="FirstParagraph" w:type="paragraph">
     <w:name w:val="First Paragraph"/>
     <w:basedOn w:val="BodyText"/>
     <w:next w:val="BodyText"/>
     <w:qFormat/>
   </w:style>
-  <w:style w:type="paragraph" w:customStyle="1" w:styleId="Compact">
+  <w:style w:customStyle="1" w:styleId="Compact" w:type="paragraph">
     <w:name w:val="Compact"/>
     <w:basedOn w:val="BodyText"/>
     <w:qFormat/>
     <w:pPr>
-      <w:spacing w:before="36" w:after="36"/>
-    </w:pPr>
-  </w:style>
-  <w:style w:type="paragraph" w:styleId="Title">
+      <w:spacing w:after="36" w:before="36"/>
+    </w:pPr>
+  </w:style>
+  <w:style w:styleId="Title" w:type="paragraph">
     <w:name w:val="Title"/>
     <w:basedOn w:val="Normal"/>
     <w:next w:val="BodyText"/>
@@ -953,19 +913,19 @@
     <w:pPr>
       <w:keepNext/>
       <w:keepLines/>
-      <w:spacing w:before="480" w:after="240"/>
+      <w:spacing w:after="240" w:before="480"/>
       <w:jc w:val="center"/>
     </w:pPr>
     <w:rPr>
-      <w:rFonts w:asciiTheme="majorHAnsi" w:eastAsiaTheme="majorEastAsia" w:hAnsiTheme="majorHAnsi" w:cstheme="majorBidi"/>
+      <w:rFonts w:asciiTheme="majorHAnsi" w:cstheme="majorBidi" w:eastAsiaTheme="majorEastAsia" w:hAnsiTheme="majorHAnsi"/>
       <w:b/>
       <w:bCs/>
-      <w:color w:val="345A8A" w:themeColor="accent1" w:themeShade="B5"/>
+      <w:color w:themeColor="accent1" w:themeShade="B5" w:val="345A8A"/>
       <w:sz w:val="36"/>
       <w:szCs w:val="36"/>
     </w:rPr>
   </w:style>
-  <w:style w:type="paragraph" w:styleId="Subtitle">
+  <w:style w:styleId="Subtitle" w:type="paragraph">
     <w:name w:val="Subtitle"/>
     <w:basedOn w:val="Title"/>
     <w:next w:val="BodyText"/>
@@ -973,7 +933,7 @@
     <w:pPr>
       <w:keepNext/>
       <w:keepLines/>
-      <w:spacing w:before="240" w:after="240"/>
+      <w:spacing w:after="240" w:before="240"/>
       <w:jc w:val="center"/>
     </w:pPr>
     <w:rPr>
@@ -981,7 +941,7 @@
       <w:szCs w:val="30"/>
     </w:rPr>
   </w:style>
-  <w:style w:type="paragraph" w:customStyle="1" w:styleId="Author">
+  <w:style w:customStyle="1" w:styleId="Author" w:type="paragraph">
     <w:name w:val="Author"/>
     <w:next w:val="BodyText"/>
     <w:qFormat/>
@@ -991,7 +951,7 @@
       <w:jc w:val="center"/>
     </w:pPr>
   </w:style>
-  <w:style w:type="paragraph" w:styleId="Date">
+  <w:style w:styleId="Date" w:type="paragraph">
     <w:name w:val="Date"/>
     <w:next w:val="BodyText"/>
     <w:qFormat/>
@@ -1001,7 +961,7 @@
       <w:jc w:val="center"/>
     </w:pPr>
   </w:style>
-  <w:style w:type="paragraph" w:customStyle="1" w:styleId="Abstract">
+  <w:style w:customStyle="1" w:styleId="Abstract" w:type="paragraph">
     <w:name w:val="Abstract"/>
     <w:basedOn w:val="Normal"/>
     <w:next w:val="BodyText"/>
@@ -1009,14 +969,14 @@
     <w:pPr>
       <w:keepNext/>
       <w:keepLines/>
-      <w:spacing w:before="300" w:after="300"/>
+      <w:spacing w:after="300" w:before="300"/>
     </w:pPr>
     <w:rPr>
       <w:sz w:val="20"/>
       <w:szCs w:val="20"/>
     </w:rPr>
   </w:style>
-  <w:style w:type="paragraph" w:styleId="Bibliography">
+  <w:style w:styleId="Bibliography" w:type="paragraph">
     <w:name w:val="Bibliography"/>
     <w:basedOn w:val="Normal"/>
     <w:next w:val="Bibliography"/>
@@ -1024,7 +984,7 @@
     <w:pPr/>
     <w:rPr/>
   </w:style>
-  <w:style w:type="paragraph" w:styleId="Heading1">
+  <w:style w:styleId="Heading1" w:type="paragraph">
     <w:name w:val="Heading 1"/>
     <w:basedOn w:val="Normal"/>
     <w:next w:val="BodyText"/>
@@ -1033,19 +993,19 @@
     <w:pPr>
       <w:keepNext/>
       <w:keepLines/>
-      <w:spacing w:before="480" w:after="0"/>
+      <w:spacing w:after="0" w:before="480"/>
       <w:outlineLvl w:val="0"/>
     </w:pPr>
     <w:rPr>
-      <w:rFonts w:asciiTheme="majorHAnsi" w:eastAsiaTheme="majorEastAsia" w:hAnsiTheme="majorHAnsi" w:cstheme="majorBidi"/>
+      <w:rFonts w:asciiTheme="majorHAnsi" w:cstheme="majorBidi" w:eastAsiaTheme="majorEastAsia" w:hAnsiTheme="majorHAnsi"/>
       <w:b/>
       <w:bCs/>
-      <w:color w:val="4F81BD" w:themeColor="accent1"/>
+      <w:color w:themeColor="accent1" w:val="4F81BD"/>
       <w:sz w:val="32"/>
       <w:szCs w:val="32"/>
     </w:rPr>
   </w:style>
-  <w:style w:type="paragraph" w:styleId="Heading2">
+  <w:style w:styleId="Heading2" w:type="paragraph">
     <w:name w:val="Heading 2"/>
     <w:basedOn w:val="Normal"/>
     <w:next w:val="BodyText"/>
@@ -1055,19 +1015,19 @@
     <w:pPr>
       <w:keepNext/>
       <w:keepLines/>
-      <w:spacing w:before="200" w:after="0"/>
+      <w:spacing w:after="0" w:before="200"/>
       <w:outlineLvl w:val="1"/>
     </w:pPr>
     <w:rPr>
-      <w:rFonts w:asciiTheme="majorHAnsi" w:eastAsiaTheme="majorEastAsia" w:hAnsiTheme="majorHAnsi" w:cstheme="majorBidi"/>
+      <w:rFonts w:asciiTheme="majorHAnsi" w:cstheme="majorBidi" w:eastAsiaTheme="majorEastAsia" w:hAnsiTheme="majorHAnsi"/>
       <w:b/>
       <w:bCs/>
-      <w:color w:val="4F81BD" w:themeColor="accent1"/>
+      <w:color w:themeColor="accent1" w:val="4F81BD"/>
       <w:sz w:val="28"/>
       <w:szCs w:val="28"/>
     </w:rPr>
   </w:style>
-  <w:style w:type="paragraph" w:styleId="Heading3">
+  <w:style w:styleId="Heading3" w:type="paragraph">
     <w:name w:val="Heading 3"/>
     <w:basedOn w:val="Normal"/>
     <w:next w:val="BodyText"/>
@@ -1077,19 +1037,19 @@
     <w:pPr>
       <w:keepNext/>
       <w:keepLines/>
-      <w:spacing w:before="200" w:after="0"/>
+      <w:spacing w:after="0" w:before="200"/>
       <w:outlineLvl w:val="2"/>
     </w:pPr>
     <w:rPr>
-      <w:rFonts w:asciiTheme="majorHAnsi" w:eastAsiaTheme="majorEastAsia" w:hAnsiTheme="majorHAnsi" w:cstheme="majorBidi"/>
+      <w:rFonts w:asciiTheme="majorHAnsi" w:cstheme="majorBidi" w:eastAsiaTheme="majorEastAsia" w:hAnsiTheme="majorHAnsi"/>
       <w:b/>
       <w:bCs/>
-      <w:color w:val="4F81BD" w:themeColor="accent1"/>
+      <w:color w:themeColor="accent1" w:val="4F81BD"/>
       <w:sz w:val="24"/>
       <w:szCs w:val="24"/>
     </w:rPr>
   </w:style>
-  <w:style w:type="paragraph" w:styleId="Heading4">
+  <w:style w:styleId="Heading4" w:type="paragraph">
     <w:name w:val="Heading 4"/>
     <w:basedOn w:val="Normal"/>
     <w:next w:val="BodyText"/>
@@ -1099,19 +1059,19 @@
     <w:pPr>
       <w:keepNext/>
       <w:keepLines/>
-      <w:spacing w:before="200" w:after="0"/>
+      <w:spacing w:after="0" w:before="200"/>
       <w:outlineLvl w:val="3"/>
     </w:pPr>
     <w:rPr>
-      <w:rFonts w:asciiTheme="majorHAnsi" w:eastAsiaTheme="majorEastAsia" w:hAnsiTheme="majorHAnsi" w:cstheme="majorBidi"/>
+      <w:rFonts w:asciiTheme="majorHAnsi" w:cstheme="majorBidi" w:eastAsiaTheme="majorEastAsia" w:hAnsiTheme="majorHAnsi"/>
       <w:i/>
       <w:bCs/>
-      <w:color w:val="4F81BD" w:themeColor="accent1"/>
+      <w:color w:themeColor="accent1" w:val="4F81BD"/>
       <w:sz w:val="24"/>
       <w:szCs w:val="24"/>
     </w:rPr>
   </w:style>
-  <w:style w:type="paragraph" w:styleId="Heading5">
+  <w:style w:styleId="Heading5" w:type="paragraph">
     <w:name w:val="Heading 5"/>
     <w:basedOn w:val="Normal"/>
     <w:next w:val="BodyText"/>
@@ -1121,18 +1081,18 @@
     <w:pPr>
       <w:keepNext/>
       <w:keepLines/>
-      <w:spacing w:before="200" w:after="0"/>
+      <w:spacing w:after="0" w:before="200"/>
       <w:outlineLvl w:val="4"/>
     </w:pPr>
     <w:rPr>
-      <w:rFonts w:asciiTheme="majorHAnsi" w:eastAsiaTheme="majorEastAsia" w:hAnsiTheme="majorHAnsi" w:cstheme="majorBidi"/>
+      <w:rFonts w:asciiTheme="majorHAnsi" w:cstheme="majorBidi" w:eastAsiaTheme="majorEastAsia" w:hAnsiTheme="majorHAnsi"/>
       <w:iCs/>
-      <w:color w:val="4F81BD" w:themeColor="accent1"/>
+      <w:color w:themeColor="accent1" w:val="4F81BD"/>
       <w:sz w:val="24"/>
       <w:szCs w:val="24"/>
     </w:rPr>
   </w:style>
-  <w:style w:type="paragraph" w:styleId="Heading6">
+  <w:style w:styleId="Heading6" w:type="paragraph">
     <w:name w:val="Heading 6"/>
     <w:basedOn w:val="Normal"/>
     <w:next w:val="BodyText"/>
@@ -1142,17 +1102,17 @@
     <w:pPr>
       <w:keepNext/>
       <w:keepLines/>
-      <w:spacing w:before="200" w:after="0"/>
+      <w:spacing w:after="0" w:before="200"/>
       <w:outlineLvl w:val="5"/>
     </w:pPr>
     <w:rPr>
-      <w:rFonts w:asciiTheme="majorHAnsi" w:eastAsiaTheme="majorEastAsia" w:hAnsiTheme="majorHAnsi" w:cstheme="majorBidi"/>
-      <w:color w:val="4F81BD" w:themeColor="accent1"/>
+      <w:rFonts w:asciiTheme="majorHAnsi" w:cstheme="majorBidi" w:eastAsiaTheme="majorEastAsia" w:hAnsiTheme="majorHAnsi"/>
+      <w:color w:themeColor="accent1" w:val="4F81BD"/>
       <w:sz w:val="24"/>
       <w:szCs w:val="24"/>
     </w:rPr>
   </w:style>
-  <w:style w:type="paragraph" w:styleId="Heading7">
+  <w:style w:styleId="Heading7" w:type="paragraph">
     <w:name w:val="Heading 7"/>
     <w:basedOn w:val="Normal"/>
     <w:next w:val="BodyText"/>
@@ -1162,17 +1122,17 @@
     <w:pPr>
       <w:keepNext/>
       <w:keepLines/>
-      <w:spacing w:before="200" w:after="0"/>
+      <w:spacing w:after="0" w:before="200"/>
       <w:outlineLvl w:val="6"/>
     </w:pPr>
     <w:rPr>
-      <w:rFonts w:asciiTheme="majorHAnsi" w:eastAsiaTheme="majorEastAsia" w:hAnsiTheme="majorHAnsi" w:cstheme="majorBidi"/>
-      <w:color w:val="4F81BD" w:themeColor="accent1"/>
+      <w:rFonts w:asciiTheme="majorHAnsi" w:cstheme="majorBidi" w:eastAsiaTheme="majorEastAsia" w:hAnsiTheme="majorHAnsi"/>
+      <w:color w:themeColor="accent1" w:val="4F81BD"/>
       <w:sz w:val="24"/>
       <w:szCs w:val="24"/>
     </w:rPr>
   </w:style>
-  <w:style w:type="paragraph" w:styleId="Heading8">
+  <w:style w:styleId="Heading8" w:type="paragraph">
     <w:name w:val="Heading 8"/>
     <w:basedOn w:val="Normal"/>
     <w:next w:val="BodyText"/>
@@ -1182,17 +1142,17 @@
     <w:pPr>
       <w:keepNext/>
       <w:keepLines/>
-      <w:spacing w:before="200" w:after="0"/>
+      <w:spacing w:after="0" w:before="200"/>
       <w:outlineLvl w:val="7"/>
     </w:pPr>
     <w:rPr>
-      <w:rFonts w:asciiTheme="majorHAnsi" w:eastAsiaTheme="majorEastAsia" w:hAnsiTheme="majorHAnsi" w:cstheme="majorBidi"/>
-      <w:color w:val="4F81BD" w:themeColor="accent1"/>
+      <w:rFonts w:asciiTheme="majorHAnsi" w:cstheme="majorBidi" w:eastAsiaTheme="majorEastAsia" w:hAnsiTheme="majorHAnsi"/>
+      <w:color w:themeColor="accent1" w:val="4F81BD"/>
       <w:sz w:val="24"/>
       <w:szCs w:val="24"/>
     </w:rPr>
   </w:style>
-  <w:style w:type="paragraph" w:styleId="Heading9">
+  <w:style w:styleId="Heading9" w:type="paragraph">
     <w:name w:val="Heading 9"/>
     <w:basedOn w:val="Normal"/>
     <w:next w:val="BodyText"/>
@@ -1202,17 +1162,17 @@
     <w:pPr>
       <w:keepNext/>
       <w:keepLines/>
-      <w:spacing w:before="200" w:after="0"/>
+      <w:spacing w:after="0" w:before="200"/>
       <w:outlineLvl w:val="8"/>
     </w:pPr>
     <w:rPr>
-      <w:rFonts w:asciiTheme="majorHAnsi" w:eastAsiaTheme="majorEastAsia" w:hAnsiTheme="majorHAnsi" w:cstheme="majorBidi"/>
-      <w:color w:val="4F81BD" w:themeColor="accent1"/>
+      <w:rFonts w:asciiTheme="majorHAnsi" w:cstheme="majorBidi" w:eastAsiaTheme="majorEastAsia" w:hAnsiTheme="majorHAnsi"/>
+      <w:color w:themeColor="accent1" w:val="4F81BD"/>
       <w:sz w:val="24"/>
       <w:szCs w:val="24"/>
     </w:rPr>
   </w:style>
-  <w:style w:type="paragraph" w:styleId="BlockText">
+  <w:style w:styleId="BlockText" w:type="paragraph">
     <w:name w:val="Block Text"/>
     <w:basedOn w:val="BodyText"/>
     <w:next w:val="BodyText"/>
@@ -1220,11 +1180,11 @@
     <w:unhideWhenUsed/>
     <w:qFormat/>
     <w:pPr>
-      <w:spacing w:before="100" w:after="100"/>
+      <w:spacing w:after="100" w:before="100"/>
       <w:ind w:firstLine="0" w:left="480" w:right="480"/>
     </w:pPr>
   </w:style>
-  <w:style w:type="paragraph" w:styleId="FootnoteText">
+  <w:style w:styleId="FootnoteText" w:type="paragraph">
     <w:name w:val="Footnote Text"/>
     <w:basedOn w:val="Normal"/>
     <w:next w:val="FootnoteText"/>
@@ -1232,28 +1192,43 @@
     <w:unhideWhenUsed/>
     <w:qFormat/>
   </w:style>
-  <w:style w:type="character" w:default="1" w:styleId="DefaultParagraphFont">
+  <w:style w:default="1" w:styleId="DefaultParagraphFont" w:type="character">
     <w:name w:val="Default Paragraph Font"/>
     <w:semiHidden/>
     <w:unhideWhenUsed/>
   </w:style>
-  <w:style w:type="table" w:default="1" w:styleId="Table">
+  <w:style w:default="1" w:styleId="Table" w:type="table">
     <w:name w:val="Table"/>
     <w:basedOn w:val="TableNormal"/>
     <w:semiHidden/>
     <w:unhideWhenUsed/>
     <w:qFormat/>
     <w:tblPr>
-      <w:tblInd w:w="0" w:type="dxa"/>
+      <w:tblInd w:type="dxa" w:w="0"/>
       <w:tblCellMar>
-        <w:top w:w="0" w:type="dxa"/>
-        <w:left w:w="108" w:type="dxa"/>
-        <w:bottom w:w="0" w:type="dxa"/>
-        <w:right w:w="108" w:type="dxa"/>
+        <w:top w:type="dxa" w:w="0"/>
+        <w:left w:type="dxa" w:w="108"/>
+        <w:bottom w:type="dxa" w:w="0"/>
+        <w:right w:type="dxa" w:w="108"/>
       </w:tblCellMar>
     </w:tblPr>
-  </w:style>
-  <w:style w:type="paragraph" w:customStyle="1" w:styleId="DefinitionTerm">
+    <w:tblStylePr w:type="firstRow">
+      <w:tblPr>
+        <w:jc w:val="left"/>
+        <w:tblInd w:type="dxa" w:w="0"/>
+      </w:tblPr>
+      <w:trPr>
+        <w:jc w:val="left"/>
+      </w:trPr>
+      <w:tcPr>
+        <w:vAlign w:val="bottom"/>
+        <w:tcBorders>
+          <w:bottom w:val="single"/>
+        </w:tcBorders>
+      </w:tcPr>
+    </w:tblStylePr>
+  </w:style>
+  <w:style w:customStyle="1" w:styleId="DefinitionTerm" w:type="paragraph">
     <w:name w:val="Definition Term"/>
     <w:basedOn w:val="Normal"/>
     <w:next w:val="Definition"/>
@@ -1266,49 +1241,49 @@
       <w:b/>
     </w:rPr>
   </w:style>
-  <w:style w:type="paragraph" w:customStyle="1" w:styleId="Definition">
+  <w:style w:customStyle="1" w:styleId="Definition" w:type="paragraph">
     <w:name w:val="Definition"/>
     <w:basedOn w:val="Normal"/>
   </w:style>
-  <w:style w:type="paragraph" w:styleId="Caption">
+  <w:style w:styleId="Caption" w:type="paragraph">
     <w:name w:val="Caption"/>
     <w:basedOn w:val="Normal"/>
     <w:link w:val="BodyTextChar"/>
     <w:pPr>
-      <w:spacing w:before="0" w:after="120"/>
+      <w:spacing w:after="120" w:before="0"/>
     </w:pPr>
     <w:rPr>
       <w:i/>
     </w:rPr>
   </w:style>
-  <w:style w:type="paragraph" w:customStyle="1" w:styleId="TableCaption">
+  <w:style w:customStyle="1" w:styleId="TableCaption" w:type="paragraph">
     <w:name w:val="Table Caption"/>
     <w:basedOn w:val="Caption"/>
     <w:pPr>
       <w:keepNext/>
     </w:pPr>
   </w:style>
-  <w:style w:type="paragraph" w:customStyle="1" w:styleId="ImageCaption">
+  <w:style w:customStyle="1" w:styleId="ImageCaption" w:type="paragraph">
     <w:name w:val="Image Caption"/>
     <w:basedOn w:val="Caption"/>
   </w:style>
-  <w:style w:type="paragraph" w:customStyle="1" w:styleId="Figure">
+  <w:style w:customStyle="1" w:styleId="Figure" w:type="paragraph">
     <w:name w:val="Figure"/>
     <w:basedOn w:val="Normal"/>
   </w:style>
-  <w:style w:type="paragraph" w:customStyle="1" w:styleId="CaptionedFigure">
+  <w:style w:customStyle="1" w:styleId="CaptionedFigure" w:type="paragraph">
     <w:name w:val="Captioned Figure"/>
     <w:basedOn w:val="Figure"/>
     <w:pPr>
       <w:keepNext/>
     </w:pPr>
   </w:style>
-  <w:style w:type="character" w:customStyle="1" w:styleId="BodyTextChar">
+  <w:style w:customStyle="1" w:styleId="BodyTextChar" w:type="character">
     <w:name w:val="Body Text Char"/>
     <w:basedOn w:val="DefaultParagraphFont"/>
     <w:link w:val="BodyText"/>
   </w:style>
-  <w:style w:type="character" w:customStyle="1" w:styleId="VerbatimChar">
+  <w:style w:customStyle="1" w:styleId="VerbatimChar" w:type="character">
     <w:name w:val="Verbatim Char"/>
     <w:basedOn w:val="BodyTextChar"/>
     <w:rPr>
@@ -1316,21 +1291,25 @@
       <w:sz w:val="22"/>
     </w:rPr>
   </w:style>
-  <w:style w:type="character" w:styleId="FootnoteReference">
+  <w:style w:customStyle="1" w:styleId="SectionNumber" w:type="character">
+    <w:name w:val="Section Number"/>
+    <w:basedOn w:val="BodyTextChar"/>
+  </w:style>
+  <w:style w:styleId="FootnoteReference" w:type="character">
     <w:name w:val="Footnote Reference"/>
     <w:basedOn w:val="BodyTextChar"/>
     <w:rPr>
       <w:vertAlign w:val="superscript"/>
     </w:rPr>
   </w:style>
-  <w:style w:type="character" w:styleId="Hyperlink">
+  <w:style w:styleId="Hyperlink" w:type="character">
     <w:name w:val="Hyperlink"/>
     <w:basedOn w:val="BodyTextChar"/>
     <w:rPr>
-      <w:color w:val="4F81BD" w:themeColor="accent1"/>
-    </w:rPr>
-  </w:style>
-  <w:style w:type="paragraph" w:styleId="TOCHeading">
+      <w:color w:themeColor="accent1" w:val="4F81BD"/>
+    </w:rPr>
+  </w:style>
+  <w:style w:styleId="TOCHeading" w:type="paragraph">
     <w:name w:val="TOC Heading"/>
     <w:basedOn w:val="Heading1"/>
     <w:next w:val="BodyText"/>
@@ -1342,10 +1321,10 @@
       <w:outlineLvl w:val="9"/>
     </w:pPr>
     <w:rPr>
-      <w:rFonts w:asciiTheme="majorHAnsi" w:eastAsiaTheme="majorEastAsia" w:hAnsiTheme="majorHAnsi" w:cstheme="majorBidi"/>
+      <w:rFonts w:asciiTheme="majorHAnsi" w:cstheme="majorBidi" w:eastAsiaTheme="majorEastAsia" w:hAnsiTheme="majorHAnsi"/>
       <w:b w:val="0"/>
       <w:bCs w:val="0"/>
-      <w:color w:val="365F91" w:themeColor="accent1" w:themeShade="BF"/>
+      <w:color w:themeColor="accent1" w:themeShade="BF" w:val="365F91"/>
     </w:rPr>
   </w:style>
   <w:style w:type="paragraph" w:customStyle="1" w:styleId="SourceCode">

</xml_diff>